<commit_message>
Removed obsolete PHP classes, tech doc php
</commit_message>
<xml_diff>
--- a/Documentation/Техническая документация Музея.docx
+++ b/Documentation/Техническая документация Музея.docx
@@ -2006,20 +2006,16 @@
     <w:p>
       <w:pPr>
         <w:pStyle w:val="2"/>
-        <w:rPr>
-          <w:lang w:val="en-US"/>
-        </w:rPr>
       </w:pPr>
       <w:bookmarkStart w:id="1" w:name="_Toc124076832"/>
       <w:r>
         <w:t xml:space="preserve">Пространство имен </w:t>
       </w:r>
-      <w:r>
-        <w:rPr>
-          <w:lang w:val="en-US"/>
-        </w:rPr>
+      <w:proofErr w:type="spellStart"/>
+      <w:r>
         <w:t>Admin</w:t>
       </w:r>
+      <w:proofErr w:type="spellEnd"/>
       <w:r>
         <w:t>.</w:t>
       </w:r>
@@ -2042,13 +2038,365 @@
       </w:pPr>
       <w:r>
         <w:rPr>
+          <w:noProof/>
           <w:lang w:val="en-US"/>
         </w:rPr>
         <w:drawing>
-          <wp:inline distT="0" distB="0" distL="0" distR="0" wp14:anchorId="28B4624B" wp14:editId="44E1B26F">
+          <wp:inline distT="0" distB="0" distL="0" distR="0" wp14:anchorId="28B4624B" wp14:editId="1F34D09D">
+            <wp:extent cx="4169030" cy="3239135"/>
+            <wp:effectExtent l="19050" t="19050" r="22225" b="18415"/>
+            <wp:docPr id="1" name="Рисунок 1"/>
+            <wp:cNvGraphicFramePr>
+              <a:graphicFrameLocks xmlns:a="http://schemas.openxmlformats.org/drawingml/2006/main" noChangeAspect="1"/>
+            </wp:cNvGraphicFramePr>
+            <a:graphic xmlns:a="http://schemas.openxmlformats.org/drawingml/2006/main">
+              <a:graphicData uri="http://schemas.openxmlformats.org/drawingml/2006/picture">
+                <pic:pic xmlns:pic="http://schemas.openxmlformats.org/drawingml/2006/picture">
+                  <pic:nvPicPr>
+                    <pic:cNvPr id="1" name="Рисунок 1"/>
+                    <pic:cNvPicPr/>
+                  </pic:nvPicPr>
+                  <pic:blipFill>
+                    <a:blip r:embed="rId6">
+                      <a:extLst>
+                        <a:ext uri="{28A0092B-C50C-407E-A947-70E740481C1C}">
+                          <a14:useLocalDpi xmlns:a14="http://schemas.microsoft.com/office/drawing/2010/main" val="0"/>
+                        </a:ext>
+                      </a:extLst>
+                    </a:blip>
+                    <a:stretch>
+                      <a:fillRect/>
+                    </a:stretch>
+                  </pic:blipFill>
+                  <pic:spPr>
+                    <a:xfrm>
+                      <a:off x="0" y="0"/>
+                      <a:ext cx="4169030" cy="3239135"/>
+                    </a:xfrm>
+                    <a:prstGeom prst="rect">
+                      <a:avLst/>
+                    </a:prstGeom>
+                    <a:ln>
+                      <a:solidFill>
+                        <a:schemeClr val="tx1"/>
+                      </a:solidFill>
+                    </a:ln>
+                  </pic:spPr>
+                </pic:pic>
+              </a:graphicData>
+            </a:graphic>
+          </wp:inline>
+        </w:drawing>
+      </w:r>
+    </w:p>
+    <w:p>
+      <w:pPr>
+        <w:pStyle w:val="a5"/>
+        <w:spacing w:before="0" w:beforeAutospacing="0"/>
+      </w:pPr>
+      <w:r>
+        <w:t xml:space="preserve">Рис. 1. </w:t>
+      </w:r>
+      <w:r>
+        <w:t>Диаграмма классов</w:t>
+      </w:r>
+    </w:p>
+    <w:p>
+      <w:pPr>
+        <w:pStyle w:val="3"/>
+        <w:rPr>
+          <w:lang w:val="en-US"/>
+        </w:rPr>
+      </w:pPr>
+      <w:proofErr w:type="spellStart"/>
+      <w:r>
+        <w:rPr>
+          <w:lang w:val="en-US"/>
+        </w:rPr>
+        <w:t>QueriesToPHP.cs</w:t>
+      </w:r>
+      <w:proofErr w:type="spellEnd"/>
+    </w:p>
+    <w:p>
+      <w:pPr>
+        <w:rPr>
+          <w:rFonts w:hint="eastAsia"/>
+          <w:lang w:val="en-US"/>
+        </w:rPr>
+      </w:pPr>
+      <w:r>
+        <w:t>Класс, отвечающий за GET</w:t>
+      </w:r>
+      <w:r>
+        <w:t>/</w:t>
+      </w:r>
+      <w:r>
+        <w:rPr>
+          <w:lang w:val="en-US"/>
+        </w:rPr>
+        <w:t>POST</w:t>
+      </w:r>
+      <w:r>
+        <w:t xml:space="preserve"> </w:t>
+      </w:r>
+      <w:r>
+        <w:t xml:space="preserve">запросы к </w:t>
+      </w:r>
+      <w:r>
+        <w:rPr>
+          <w:lang w:val="en-US"/>
+        </w:rPr>
+        <w:t>PHP</w:t>
+      </w:r>
+      <w:r>
+        <w:t xml:space="preserve"> </w:t>
+      </w:r>
+      <w:r>
+        <w:t xml:space="preserve">скриптам. Запросы выполняются внутри </w:t>
+      </w:r>
+      <w:proofErr w:type="spellStart"/>
+      <w:r>
+        <w:rPr>
+          <w:lang w:val="en-US"/>
+        </w:rPr>
+        <w:t>IEnumerator</w:t>
+      </w:r>
+      <w:proofErr w:type="spellEnd"/>
+      <w:r>
+        <w:t xml:space="preserve"> </w:t>
+      </w:r>
+      <w:r>
+        <w:t>методах (</w:t>
+      </w:r>
+      <w:proofErr w:type="spellStart"/>
+      <w:r>
+        <w:t>корутинах</w:t>
+      </w:r>
+      <w:proofErr w:type="spellEnd"/>
+      <w:r>
+        <w:t xml:space="preserve">), которые принимают название </w:t>
+      </w:r>
+      <w:r>
+        <w:rPr>
+          <w:rFonts w:hint="eastAsia"/>
+        </w:rPr>
+        <w:t>P</w:t>
+      </w:r>
+      <w:r>
+        <w:t xml:space="preserve">HP скрипта на сервере, возвращают – обратный вызов с текстом-ответом из скрипта. Для использования класса нужно сконструировать его </w:t>
+      </w:r>
+      <w:r>
+        <w:rPr>
+          <w:rFonts w:hint="eastAsia"/>
+        </w:rPr>
+        <w:t>C</w:t>
+      </w:r>
+      <w:r>
+        <w:t># объект, обращаться к методам через объект.</w:t>
+      </w:r>
+    </w:p>
+    <w:p>
+      <w:pPr>
+        <w:pStyle w:val="3"/>
+      </w:pPr>
+      <w:proofErr w:type="spellStart"/>
+      <w:r>
+        <w:rPr>
+          <w:lang w:val="en-US"/>
+        </w:rPr>
+        <w:t>HallQueries</w:t>
+      </w:r>
+      <w:proofErr w:type="spellEnd"/>
+      <w:r>
+        <w:t>.</w:t>
+      </w:r>
+      <w:r>
+        <w:rPr>
+          <w:lang w:val="en-US"/>
+        </w:rPr>
+        <w:t>cs</w:t>
+      </w:r>
+    </w:p>
+    <w:p>
+      <w:pPr>
+        <w:rPr>
+          <w:lang w:val="en-US"/>
+        </w:rPr>
+      </w:pPr>
+      <w:r>
+        <w:t>Класс, отвечающий за ООП запросы к базе данных, относящиеся к залам музея. Имеет 3 публичных контракта-</w:t>
+      </w:r>
+      <w:proofErr w:type="spellStart"/>
+      <w:r>
+        <w:t>корутины</w:t>
+      </w:r>
+      <w:proofErr w:type="spellEnd"/>
+      <w:r>
+        <w:t xml:space="preserve"> – </w:t>
+      </w:r>
+      <w:proofErr w:type="spellStart"/>
+      <w:r>
+        <w:rPr>
+          <w:lang w:val="en-US"/>
+        </w:rPr>
+        <w:t>GetHallByHnum</w:t>
+      </w:r>
+      <w:proofErr w:type="spellEnd"/>
+      <w:r>
+        <w:t xml:space="preserve"> (</w:t>
+      </w:r>
+      <w:r>
+        <w:t xml:space="preserve">получить зал по его </w:t>
+      </w:r>
+      <w:r>
+        <w:rPr>
+          <w:rFonts w:hint="eastAsia"/>
+        </w:rPr>
+        <w:t>I</w:t>
+      </w:r>
+      <w:r>
+        <w:t xml:space="preserve">D), </w:t>
+      </w:r>
+      <w:proofErr w:type="spellStart"/>
+      <w:r>
+        <w:t>GetAllHalls</w:t>
+      </w:r>
+      <w:proofErr w:type="spellEnd"/>
+      <w:r>
+        <w:t xml:space="preserve"> (получить все залы), </w:t>
+      </w:r>
+      <w:proofErr w:type="spellStart"/>
+      <w:r>
+        <w:rPr>
+          <w:lang w:val="en-US"/>
+        </w:rPr>
+        <w:t>GetAllContentsByHnum</w:t>
+      </w:r>
+      <w:proofErr w:type="spellEnd"/>
+      <w:r>
+        <w:t xml:space="preserve"> </w:t>
+      </w:r>
+      <w:r>
+        <w:lastRenderedPageBreak/>
+        <w:t>(</w:t>
+      </w:r>
+      <w:r>
+        <w:t xml:space="preserve">получить все наполнение зала по его </w:t>
+      </w:r>
+      <w:r>
+        <w:rPr>
+          <w:rFonts w:hint="eastAsia"/>
+        </w:rPr>
+        <w:t>I</w:t>
+      </w:r>
+      <w:r>
+        <w:t xml:space="preserve">D). </w:t>
+      </w:r>
+      <w:r>
+        <w:t xml:space="preserve">При успешном выполнении этих методов, вызываются обратные вызовы </w:t>
+      </w:r>
+      <w:proofErr w:type="spellStart"/>
+      <w:r>
+        <w:rPr>
+          <w:lang w:val="en-US"/>
+        </w:rPr>
+        <w:t>OnHallGet</w:t>
+      </w:r>
+      <w:proofErr w:type="spellEnd"/>
+      <w:r>
+        <w:t xml:space="preserve">, </w:t>
+      </w:r>
+      <w:proofErr w:type="spellStart"/>
+      <w:r>
+        <w:rPr>
+          <w:lang w:val="en-US"/>
+        </w:rPr>
+        <w:t>OnAllHallsGet</w:t>
+      </w:r>
+      <w:proofErr w:type="spellEnd"/>
+      <w:r>
+        <w:t xml:space="preserve">, </w:t>
+      </w:r>
+      <w:proofErr w:type="spellStart"/>
+      <w:r>
+        <w:rPr>
+          <w:lang w:val="en-US"/>
+        </w:rPr>
+        <w:t>OnAllHallContentsGet</w:t>
+      </w:r>
+      <w:proofErr w:type="spellEnd"/>
+      <w:r>
+        <w:t xml:space="preserve">, </w:t>
+      </w:r>
+      <w:r>
+        <w:t>которые передают объекты или списки объектов.</w:t>
+      </w:r>
+      <w:r>
+        <w:t xml:space="preserve"> Для использования класса нужно сконструировать его </w:t>
+      </w:r>
+      <w:r>
+        <w:rPr>
+          <w:rFonts w:hint="eastAsia"/>
+        </w:rPr>
+        <w:t>C</w:t>
+      </w:r>
+      <w:r>
+        <w:t># объект, обращаться к методам через объект.</w:t>
+      </w:r>
+    </w:p>
+    <w:p>
+      <w:pPr>
+        <w:pStyle w:val="2"/>
+      </w:pPr>
+      <w:bookmarkStart w:id="2" w:name="_Toc124076833"/>
+      <w:r>
+        <w:t>Пространство</w:t>
+      </w:r>
+      <w:r>
+        <w:t xml:space="preserve"> </w:t>
+      </w:r>
+      <w:r>
+        <w:t>имен</w:t>
+      </w:r>
+      <w:r>
+        <w:t xml:space="preserve"> </w:t>
+      </w:r>
+      <w:r>
+        <w:rPr>
+          <w:lang w:val="en-US"/>
+        </w:rPr>
+        <w:t>Admin</w:t>
+      </w:r>
+      <w:r>
+        <w:t>.</w:t>
+      </w:r>
+      <w:r>
+        <w:rPr>
+          <w:lang w:val="en-US"/>
+        </w:rPr>
+        <w:t>Auth</w:t>
+      </w:r>
+      <w:bookmarkEnd w:id="2"/>
+    </w:p>
+    <w:p>
+      <w:pPr>
+        <w:spacing w:after="0"/>
+        <w:ind w:firstLine="0"/>
+        <w:jc w:val="center"/>
+        <w:rPr>
+          <w:lang w:val="en-US"/>
+        </w:rPr>
+      </w:pPr>
+      <w:r>
+        <w:rPr>
+          <w:noProof/>
+          <w:lang w:val="en-US"/>
+        </w:rPr>
+        <w:drawing>
+          <wp:inline distT="0" distB="0" distL="0" distR="0" wp14:anchorId="61C9564F" wp14:editId="0401028C">
             <wp:extent cx="5943600" cy="3239135"/>
             <wp:effectExtent l="19050" t="19050" r="19050" b="18415"/>
-            <wp:docPr id="1" name="Рисунок 1"/>
+            <wp:docPr id="2" name="Рисунок 2"/>
             <wp:cNvGraphicFramePr>
               <a:graphicFrameLocks xmlns:a="http://schemas.openxmlformats.org/drawingml/2006/main" noChangeAspect="1"/>
             </wp:cNvGraphicFramePr>
@@ -2060,7 +2408,7 @@
                     <pic:cNvPicPr/>
                   </pic:nvPicPr>
                   <pic:blipFill>
-                    <a:blip r:embed="rId6"/>
+                    <a:blip r:embed="rId7"/>
                     <a:stretch>
                       <a:fillRect/>
                     </a:stretch>
@@ -2092,27 +2440,21 @@
         <w:spacing w:before="0" w:beforeAutospacing="0"/>
       </w:pPr>
       <w:r>
-        <w:t xml:space="preserve">Рис. 1. </w:t>
-      </w:r>
-      <w:r>
-        <w:rPr>
-          <w:lang w:val="en-US"/>
-        </w:rPr>
-        <w:t xml:space="preserve">UML </w:t>
-      </w:r>
-      <w:r>
-        <w:t>диаграмма классов</w:t>
+        <w:t xml:space="preserve">Рис. 2. </w:t>
+      </w:r>
+      <w:r>
+        <w:t>Диаграмма</w:t>
+      </w:r>
+      <w:r>
+        <w:t xml:space="preserve"> классов</w:t>
       </w:r>
     </w:p>
     <w:p/>
     <w:p>
       <w:pPr>
         <w:pStyle w:val="2"/>
-        <w:rPr>
-          <w:lang w:val="en-US"/>
-        </w:rPr>
-      </w:pPr>
-      <w:bookmarkStart w:id="2" w:name="_Toc124076833"/>
+      </w:pPr>
+      <w:bookmarkStart w:id="3" w:name="_Toc124076834"/>
       <w:r>
         <w:t xml:space="preserve">Пространство имен </w:t>
       </w:r>
@@ -2129,9 +2471,9 @@
         <w:rPr>
           <w:lang w:val="en-US"/>
         </w:rPr>
-        <w:t>Auth</w:t>
-      </w:r>
-      <w:bookmarkEnd w:id="2"/>
+        <w:t>View</w:t>
+      </w:r>
+      <w:bookmarkEnd w:id="3"/>
     </w:p>
     <w:p>
       <w:pPr>
@@ -2144,14 +2486,15 @@
       </w:pPr>
       <w:r>
         <w:rPr>
+          <w:noProof/>
           <w:lang w:val="en-US"/>
         </w:rPr>
         <w:lastRenderedPageBreak/>
         <w:drawing>
-          <wp:inline distT="0" distB="0" distL="0" distR="0" wp14:anchorId="61C9564F" wp14:editId="0401028C">
+          <wp:inline distT="0" distB="0" distL="0" distR="0" wp14:anchorId="70331506" wp14:editId="72BA710D">
             <wp:extent cx="5943600" cy="3239135"/>
             <wp:effectExtent l="19050" t="19050" r="19050" b="18415"/>
-            <wp:docPr id="2" name="Рисунок 2"/>
+            <wp:docPr id="3" name="Рисунок 3"/>
             <wp:cNvGraphicFramePr>
               <a:graphicFrameLocks xmlns:a="http://schemas.openxmlformats.org/drawingml/2006/main" noChangeAspect="1"/>
             </wp:cNvGraphicFramePr>
@@ -2163,7 +2506,7 @@
                     <pic:cNvPicPr/>
                   </pic:nvPicPr>
                   <pic:blipFill>
-                    <a:blip r:embed="rId6"/>
+                    <a:blip r:embed="rId7"/>
                     <a:stretch>
                       <a:fillRect/>
                     </a:stretch>
@@ -2198,30 +2541,21 @@
         <w:t xml:space="preserve">Рис. </w:t>
       </w:r>
       <w:r>
-        <w:t>2</w:t>
+        <w:t>3</w:t>
       </w:r>
       <w:r>
         <w:t xml:space="preserve">. </w:t>
       </w:r>
       <w:r>
-        <w:rPr>
-          <w:lang w:val="en-US"/>
-        </w:rPr>
-        <w:t xml:space="preserve">UML </w:t>
-      </w:r>
-      <w:r>
-        <w:t>диаграмма классов</w:t>
+        <w:t>Диаграмма классов</w:t>
       </w:r>
     </w:p>
     <w:p/>
     <w:p>
       <w:pPr>
         <w:pStyle w:val="2"/>
-        <w:rPr>
-          <w:lang w:val="en-US"/>
-        </w:rPr>
-      </w:pPr>
-      <w:bookmarkStart w:id="3" w:name="_Toc124076834"/>
+      </w:pPr>
+      <w:bookmarkStart w:id="4" w:name="_Toc124076835"/>
       <w:r>
         <w:t xml:space="preserve">Пространство имен </w:t>
       </w:r>
@@ -2238,9 +2572,9 @@
         <w:rPr>
           <w:lang w:val="en-US"/>
         </w:rPr>
-        <w:t>View</w:t>
-      </w:r>
-      <w:bookmarkEnd w:id="3"/>
+        <w:t>Edit</w:t>
+      </w:r>
+      <w:bookmarkEnd w:id="4"/>
     </w:p>
     <w:p>
       <w:pPr>
@@ -2253,13 +2587,14 @@
       </w:pPr>
       <w:r>
         <w:rPr>
+          <w:noProof/>
           <w:lang w:val="en-US"/>
         </w:rPr>
         <w:drawing>
-          <wp:inline distT="0" distB="0" distL="0" distR="0" wp14:anchorId="70331506" wp14:editId="72BA710D">
+          <wp:inline distT="0" distB="0" distL="0" distR="0" wp14:anchorId="4AE6B054" wp14:editId="0F076514">
             <wp:extent cx="5943600" cy="3239135"/>
             <wp:effectExtent l="19050" t="19050" r="19050" b="18415"/>
-            <wp:docPr id="3" name="Рисунок 3"/>
+            <wp:docPr id="4" name="Рисунок 4"/>
             <wp:cNvGraphicFramePr>
               <a:graphicFrameLocks xmlns:a="http://schemas.openxmlformats.org/drawingml/2006/main" noChangeAspect="1"/>
             </wp:cNvGraphicFramePr>
@@ -2271,7 +2606,7 @@
                     <pic:cNvPicPr/>
                   </pic:nvPicPr>
                   <pic:blipFill>
-                    <a:blip r:embed="rId6"/>
+                    <a:blip r:embed="rId7"/>
                     <a:stretch>
                       <a:fillRect/>
                     </a:stretch>
@@ -2307,36 +2642,21 @@
         <w:t xml:space="preserve">Рис. </w:t>
       </w:r>
       <w:r>
-        <w:t>3</w:t>
+        <w:t>4</w:t>
       </w:r>
       <w:r>
         <w:t xml:space="preserve">. </w:t>
       </w:r>
       <w:r>
-        <w:rPr>
-          <w:lang w:val="en-US"/>
-        </w:rPr>
-        <w:t xml:space="preserve">UML </w:t>
-      </w:r>
-      <w:r>
-        <w:t>диаграмма классов</w:t>
-      </w:r>
-    </w:p>
-    <w:p>
-      <w:pPr>
-        <w:rPr>
-          <w:lang w:val="en-US"/>
-        </w:rPr>
-      </w:pPr>
-    </w:p>
+        <w:t>Диаграмма классов</w:t>
+      </w:r>
+    </w:p>
+    <w:p/>
     <w:p>
       <w:pPr>
         <w:pStyle w:val="2"/>
-        <w:rPr>
-          <w:lang w:val="en-US"/>
-        </w:rPr>
-      </w:pPr>
-      <w:bookmarkStart w:id="4" w:name="_Toc124076835"/>
+      </w:pPr>
+      <w:bookmarkStart w:id="5" w:name="_Toc124076836"/>
       <w:r>
         <w:t xml:space="preserve">Пространство имен </w:t>
       </w:r>
@@ -2353,9 +2673,9 @@
         <w:rPr>
           <w:lang w:val="en-US"/>
         </w:rPr>
-        <w:t>Edit</w:t>
-      </w:r>
-      <w:bookmarkEnd w:id="4"/>
+        <w:t>New</w:t>
+      </w:r>
+      <w:bookmarkEnd w:id="5"/>
     </w:p>
     <w:p>
       <w:pPr>
@@ -2368,13 +2688,14 @@
       </w:pPr>
       <w:r>
         <w:rPr>
+          <w:noProof/>
           <w:lang w:val="en-US"/>
         </w:rPr>
         <w:drawing>
-          <wp:inline distT="0" distB="0" distL="0" distR="0" wp14:anchorId="4AE6B054" wp14:editId="0F076514">
+          <wp:inline distT="0" distB="0" distL="0" distR="0" wp14:anchorId="77379866" wp14:editId="2ADE6BFB">
             <wp:extent cx="5943600" cy="3239135"/>
             <wp:effectExtent l="19050" t="19050" r="19050" b="18415"/>
-            <wp:docPr id="4" name="Рисунок 4"/>
+            <wp:docPr id="5" name="Рисунок 5"/>
             <wp:cNvGraphicFramePr>
               <a:graphicFrameLocks xmlns:a="http://schemas.openxmlformats.org/drawingml/2006/main" noChangeAspect="1"/>
             </wp:cNvGraphicFramePr>
@@ -2386,7 +2707,7 @@
                     <pic:cNvPicPr/>
                   </pic:nvPicPr>
                   <pic:blipFill>
-                    <a:blip r:embed="rId6"/>
+                    <a:blip r:embed="rId7"/>
                     <a:stretch>
                       <a:fillRect/>
                     </a:stretch>
@@ -2421,55 +2742,30 @@
         <w:t xml:space="preserve">Рис. </w:t>
       </w:r>
       <w:r>
-        <w:t>4</w:t>
+        <w:t>5</w:t>
       </w:r>
       <w:r>
         <w:t xml:space="preserve">. </w:t>
       </w:r>
       <w:r>
-        <w:rPr>
-          <w:lang w:val="en-US"/>
-        </w:rPr>
-        <w:t xml:space="preserve">UML </w:t>
-      </w:r>
-      <w:r>
-        <w:t>диаграмма классов</w:t>
-      </w:r>
-    </w:p>
-    <w:p>
-      <w:pPr>
-        <w:rPr>
-          <w:lang w:val="en-US"/>
-        </w:rPr>
-      </w:pPr>
-    </w:p>
+        <w:t>Диаграмма классов</w:t>
+      </w:r>
+    </w:p>
+    <w:p/>
     <w:p>
       <w:pPr>
         <w:pStyle w:val="2"/>
-        <w:rPr>
-          <w:lang w:val="en-US"/>
-        </w:rPr>
-      </w:pPr>
-      <w:bookmarkStart w:id="5" w:name="_Toc124076836"/>
+      </w:pPr>
+      <w:bookmarkStart w:id="6" w:name="_Toc124076837"/>
       <w:r>
         <w:t xml:space="preserve">Пространство имен </w:t>
       </w:r>
-      <w:r>
-        <w:rPr>
-          <w:lang w:val="en-US"/>
-        </w:rPr>
-        <w:t>Admin</w:t>
-      </w:r>
-      <w:r>
-        <w:t>.</w:t>
-      </w:r>
-      <w:r>
-        <w:rPr>
-          <w:lang w:val="en-US"/>
-        </w:rPr>
-        <w:t>New</w:t>
-      </w:r>
-      <w:bookmarkEnd w:id="5"/>
+      <w:proofErr w:type="spellStart"/>
+      <w:r>
+        <w:t>Admin.UsersManagement</w:t>
+      </w:r>
+      <w:bookmarkEnd w:id="6"/>
+      <w:proofErr w:type="spellEnd"/>
     </w:p>
     <w:p>
       <w:pPr>
@@ -2482,14 +2778,15 @@
       </w:pPr>
       <w:r>
         <w:rPr>
+          <w:noProof/>
           <w:lang w:val="en-US"/>
         </w:rPr>
         <w:lastRenderedPageBreak/>
         <w:drawing>
-          <wp:inline distT="0" distB="0" distL="0" distR="0" wp14:anchorId="77379866" wp14:editId="2ADE6BFB">
+          <wp:inline distT="0" distB="0" distL="0" distR="0" wp14:anchorId="42B9083E" wp14:editId="4F7E1C3F">
             <wp:extent cx="5943600" cy="3239135"/>
             <wp:effectExtent l="19050" t="19050" r="19050" b="18415"/>
-            <wp:docPr id="5" name="Рисунок 5"/>
+            <wp:docPr id="6" name="Рисунок 6"/>
             <wp:cNvGraphicFramePr>
               <a:graphicFrameLocks xmlns:a="http://schemas.openxmlformats.org/drawingml/2006/main" noChangeAspect="1"/>
             </wp:cNvGraphicFramePr>
@@ -2501,7 +2798,7 @@
                     <pic:cNvPicPr/>
                   </pic:nvPicPr>
                   <pic:blipFill>
-                    <a:blip r:embed="rId6"/>
+                    <a:blip r:embed="rId7"/>
                     <a:stretch>
                       <a:fillRect/>
                     </a:stretch>
@@ -2536,42 +2833,40 @@
         <w:t xml:space="preserve">Рис. </w:t>
       </w:r>
       <w:r>
-        <w:t>5</w:t>
+        <w:t>6</w:t>
       </w:r>
       <w:r>
         <w:t xml:space="preserve">. </w:t>
       </w:r>
       <w:r>
-        <w:rPr>
-          <w:lang w:val="en-US"/>
-        </w:rPr>
-        <w:t xml:space="preserve">UML </w:t>
-      </w:r>
-      <w:r>
-        <w:t>диаграмма классов</w:t>
-      </w:r>
-    </w:p>
-    <w:p>
-      <w:pPr>
-        <w:rPr>
-          <w:lang w:val="en-US"/>
-        </w:rPr>
-      </w:pPr>
-    </w:p>
+        <w:t>Диаграмма классов</w:t>
+      </w:r>
+    </w:p>
+    <w:p/>
     <w:p>
       <w:pPr>
         <w:pStyle w:val="2"/>
       </w:pPr>
-      <w:bookmarkStart w:id="6" w:name="_Toc124076837"/>
+      <w:bookmarkStart w:id="7" w:name="_Toc124076838"/>
       <w:r>
         <w:t xml:space="preserve">Пространство имен </w:t>
       </w:r>
-      <w:proofErr w:type="spellStart"/>
-      <w:r>
-        <w:t>Admin.UsersManagement</w:t>
-      </w:r>
-      <w:bookmarkEnd w:id="6"/>
-      <w:proofErr w:type="spellEnd"/>
+      <w:r>
+        <w:rPr>
+          <w:lang w:val="en-US"/>
+        </w:rPr>
+        <w:t>Admin</w:t>
+      </w:r>
+      <w:r>
+        <w:t>.</w:t>
+      </w:r>
+      <w:r>
+        <w:rPr>
+          <w:lang w:val="en-US"/>
+        </w:rPr>
+        <w:t>Utility</w:t>
+      </w:r>
+      <w:bookmarkEnd w:id="7"/>
     </w:p>
     <w:p>
       <w:pPr>
@@ -2584,13 +2879,14 @@
       </w:pPr>
       <w:r>
         <w:rPr>
+          <w:noProof/>
           <w:lang w:val="en-US"/>
         </w:rPr>
         <w:drawing>
-          <wp:inline distT="0" distB="0" distL="0" distR="0" wp14:anchorId="42B9083E" wp14:editId="4F7E1C3F">
+          <wp:inline distT="0" distB="0" distL="0" distR="0" wp14:anchorId="401D6287" wp14:editId="4259A91D">
             <wp:extent cx="5943600" cy="3239135"/>
             <wp:effectExtent l="19050" t="19050" r="19050" b="18415"/>
-            <wp:docPr id="6" name="Рисунок 6"/>
+            <wp:docPr id="7" name="Рисунок 7"/>
             <wp:cNvGraphicFramePr>
               <a:graphicFrameLocks xmlns:a="http://schemas.openxmlformats.org/drawingml/2006/main" noChangeAspect="1"/>
             </wp:cNvGraphicFramePr>
@@ -2602,7 +2898,7 @@
                     <pic:cNvPicPr/>
                   </pic:nvPicPr>
                   <pic:blipFill>
-                    <a:blip r:embed="rId6"/>
+                    <a:blip r:embed="rId7"/>
                     <a:stretch>
                       <a:fillRect/>
                     </a:stretch>
@@ -2638,136 +2934,16 @@
         <w:t xml:space="preserve">Рис. </w:t>
       </w:r>
       <w:r>
-        <w:t>6</w:t>
+        <w:t>7</w:t>
       </w:r>
       <w:r>
         <w:t xml:space="preserve">. </w:t>
       </w:r>
       <w:r>
-        <w:rPr>
-          <w:lang w:val="en-US"/>
-        </w:rPr>
-        <w:t xml:space="preserve">UML </w:t>
-      </w:r>
-      <w:r>
-        <w:t>диаграмма классов</w:t>
+        <w:t>Диаграмма классов</w:t>
       </w:r>
     </w:p>
     <w:p/>
-    <w:p>
-      <w:pPr>
-        <w:pStyle w:val="2"/>
-        <w:rPr>
-          <w:lang w:val="en-US"/>
-        </w:rPr>
-      </w:pPr>
-      <w:bookmarkStart w:id="7" w:name="_Toc124076838"/>
-      <w:r>
-        <w:t xml:space="preserve">Пространство имен </w:t>
-      </w:r>
-      <w:r>
-        <w:rPr>
-          <w:lang w:val="en-US"/>
-        </w:rPr>
-        <w:t>Admin</w:t>
-      </w:r>
-      <w:r>
-        <w:t>.</w:t>
-      </w:r>
-      <w:r>
-        <w:rPr>
-          <w:lang w:val="en-US"/>
-        </w:rPr>
-        <w:t>Utility</w:t>
-      </w:r>
-      <w:bookmarkEnd w:id="7"/>
-    </w:p>
-    <w:p>
-      <w:pPr>
-        <w:spacing w:after="0"/>
-        <w:ind w:firstLine="0"/>
-        <w:jc w:val="center"/>
-        <w:rPr>
-          <w:lang w:val="en-US"/>
-        </w:rPr>
-      </w:pPr>
-      <w:r>
-        <w:rPr>
-          <w:lang w:val="en-US"/>
-        </w:rPr>
-        <w:drawing>
-          <wp:inline distT="0" distB="0" distL="0" distR="0" wp14:anchorId="401D6287" wp14:editId="4259A91D">
-            <wp:extent cx="5943600" cy="3239135"/>
-            <wp:effectExtent l="19050" t="19050" r="19050" b="18415"/>
-            <wp:docPr id="7" name="Рисунок 7"/>
-            <wp:cNvGraphicFramePr>
-              <a:graphicFrameLocks xmlns:a="http://schemas.openxmlformats.org/drawingml/2006/main" noChangeAspect="1"/>
-            </wp:cNvGraphicFramePr>
-            <a:graphic xmlns:a="http://schemas.openxmlformats.org/drawingml/2006/main">
-              <a:graphicData uri="http://schemas.openxmlformats.org/drawingml/2006/picture">
-                <pic:pic xmlns:pic="http://schemas.openxmlformats.org/drawingml/2006/picture">
-                  <pic:nvPicPr>
-                    <pic:cNvPr id="1" name=""/>
-                    <pic:cNvPicPr/>
-                  </pic:nvPicPr>
-                  <pic:blipFill>
-                    <a:blip r:embed="rId6"/>
-                    <a:stretch>
-                      <a:fillRect/>
-                    </a:stretch>
-                  </pic:blipFill>
-                  <pic:spPr>
-                    <a:xfrm>
-                      <a:off x="0" y="0"/>
-                      <a:ext cx="5943600" cy="3239135"/>
-                    </a:xfrm>
-                    <a:prstGeom prst="rect">
-                      <a:avLst/>
-                    </a:prstGeom>
-                    <a:ln>
-                      <a:solidFill>
-                        <a:schemeClr val="tx1"/>
-                      </a:solidFill>
-                    </a:ln>
-                  </pic:spPr>
-                </pic:pic>
-              </a:graphicData>
-            </a:graphic>
-          </wp:inline>
-        </w:drawing>
-      </w:r>
-    </w:p>
-    <w:p>
-      <w:pPr>
-        <w:pStyle w:val="a5"/>
-        <w:spacing w:before="0" w:beforeAutospacing="0"/>
-      </w:pPr>
-      <w:r>
-        <w:t xml:space="preserve">Рис. </w:t>
-      </w:r>
-      <w:r>
-        <w:t>7</w:t>
-      </w:r>
-      <w:r>
-        <w:t xml:space="preserve">. </w:t>
-      </w:r>
-      <w:r>
-        <w:rPr>
-          <w:lang w:val="en-US"/>
-        </w:rPr>
-        <w:t xml:space="preserve">UML </w:t>
-      </w:r>
-      <w:r>
-        <w:t>диаграмма классов</w:t>
-      </w:r>
-    </w:p>
-    <w:p>
-      <w:pPr>
-        <w:rPr>
-          <w:lang w:val="en-US"/>
-        </w:rPr>
-      </w:pPr>
-    </w:p>
     <w:p>
       <w:pPr>
         <w:spacing w:before="0" w:after="160" w:line="259" w:lineRule="auto"/>
@@ -2798,12 +2974,18 @@
     <w:p>
       <w:pPr>
         <w:pStyle w:val="2"/>
+        <w:rPr>
+          <w:lang w:val="en-US"/>
+        </w:rPr>
       </w:pPr>
       <w:bookmarkStart w:id="9" w:name="_Toc124076840"/>
       <w:r>
         <w:t>Плагин</w:t>
       </w:r>
       <w:r>
+        <w:rPr>
+          <w:lang w:val="en-US"/>
+        </w:rPr>
         <w:t xml:space="preserve"> </w:t>
       </w:r>
       <w:r>
@@ -2813,6 +2995,9 @@
         <w:t>Automatic</w:t>
       </w:r>
       <w:r>
+        <w:rPr>
+          <w:lang w:val="en-US"/>
+        </w:rPr>
         <w:t xml:space="preserve"> </w:t>
       </w:r>
       <w:r>
@@ -2822,6 +3007,9 @@
         <w:t>UI</w:t>
       </w:r>
       <w:r>
+        <w:rPr>
+          <w:lang w:val="en-US"/>
+        </w:rPr>
         <w:t xml:space="preserve"> </w:t>
       </w:r>
       <w:r>
@@ -2835,13 +3023,25 @@
     <w:p>
       <w:pPr>
         <w:pStyle w:val="2"/>
+        <w:rPr>
+          <w:lang w:val="en-US"/>
+        </w:rPr>
       </w:pPr>
       <w:bookmarkStart w:id="10" w:name="_Toc124076841"/>
       <w:r>
-        <w:t xml:space="preserve">Плагин </w:t>
+        <w:t>Плагин</w:t>
+      </w:r>
+      <w:r>
+        <w:rPr>
+          <w:lang w:val="en-US"/>
+        </w:rPr>
+        <w:t xml:space="preserve"> </w:t>
       </w:r>
       <w:proofErr w:type="spellStart"/>
       <w:r>
+        <w:rPr>
+          <w:lang w:val="en-US"/>
+        </w:rPr>
         <w:t>WebGLCopyAndPaste</w:t>
       </w:r>
       <w:bookmarkEnd w:id="10"/>
@@ -3947,10 +4147,26 @@
       <w:lang w:val="ru-RU"/>
     </w:rPr>
   </w:style>
+  <w:style w:type="paragraph" w:styleId="3">
+    <w:name w:val="heading 3"/>
+    <w:basedOn w:val="2"/>
+    <w:next w:val="a"/>
+    <w:link w:val="30"/>
+    <w:uiPriority w:val="9"/>
+    <w:unhideWhenUsed/>
+    <w:qFormat/>
+    <w:rsid w:val="005A242E"/>
+    <w:pPr>
+      <w:spacing w:before="120" w:after="160"/>
+      <w:outlineLvl w:val="2"/>
+    </w:pPr>
+    <w:rPr>
+      <w:sz w:val="28"/>
+    </w:rPr>
+  </w:style>
   <w:style w:type="character" w:default="1" w:styleId="a0">
     <w:name w:val="Default Paragraph Font"/>
     <w:uiPriority w:val="1"/>
-    <w:semiHidden/>
     <w:unhideWhenUsed/>
   </w:style>
   <w:style w:type="table" w:default="1" w:styleId="a1">
@@ -4107,6 +4323,19 @@
       <w:spacing w:after="100"/>
       <w:ind w:left="280"/>
     </w:pPr>
+  </w:style>
+  <w:style w:type="character" w:customStyle="1" w:styleId="30">
+    <w:name w:val="Заголовок 3 Знак"/>
+    <w:basedOn w:val="a0"/>
+    <w:link w:val="3"/>
+    <w:uiPriority w:val="9"/>
+    <w:rsid w:val="005A242E"/>
+    <w:rPr>
+      <w:rFonts w:ascii="Times New Roman" w:hAnsi="Times New Roman"/>
+      <w:b/>
+      <w:sz w:val="28"/>
+      <w:lang w:val="ru-RU"/>
+    </w:rPr>
   </w:style>
 </w:styles>
 </file>

</xml_diff>

<commit_message>
Removed one empty string from doc
</commit_message>
<xml_diff>
--- a/Documentation/Техническая документация Музея.docx
+++ b/Documentation/Техническая документация Музея.docx
@@ -9356,7 +9356,6 @@
       <w:bookmarkEnd w:id="5"/>
     </w:p>
     <w:p>
-      <w:proofErr w:type="spellStart"/>
       <w:r>
         <w:rPr>
           <w:rFonts w:hint="eastAsia"/>
@@ -9364,11 +9363,7 @@
         <w:t>M</w:t>
       </w:r>
       <w:r>
-        <w:t>onoBehaviour</w:t>
-      </w:r>
-      <w:proofErr w:type="spellEnd"/>
-      <w:r>
-        <w:t xml:space="preserve">, который устанавливает полноэкранный режим на старте, а также включает панель авторизации (либо пропускает ее при выключенном флаге </w:t>
+        <w:t xml:space="preserve">onoBehaviour, который устанавливает полноэкранный режим на старте, а также включает панель авторизации (либо пропускает ее при выключенном флаге </w:t>
       </w:r>
       <w:r>
         <w:t>_</w:t>
@@ -9404,14 +9399,12 @@
       <w:proofErr w:type="spellEnd"/>
     </w:p>
     <w:p>
-      <w:proofErr w:type="spellStart"/>
       <w:r>
         <w:rPr>
           <w:lang w:val="en-US"/>
         </w:rPr>
         <w:t>MonoBehaviour</w:t>
       </w:r>
-      <w:proofErr w:type="spellEnd"/>
       <w:r>
         <w:t xml:space="preserve">, </w:t>
       </w:r>
@@ -9513,7 +9506,6 @@
       <w:proofErr w:type="spellEnd"/>
     </w:p>
     <w:p>
-      <w:proofErr w:type="spellStart"/>
       <w:r>
         <w:rPr>
           <w:lang w:val="en-US"/>
@@ -9521,7 +9513,6 @@
         <w:lastRenderedPageBreak/>
         <w:t>MonoBehaviour</w:t>
       </w:r>
-      <w:proofErr w:type="spellEnd"/>
       <w:r>
         <w:t xml:space="preserve">, </w:t>
       </w:r>
@@ -9637,14 +9628,12 @@
       <w:bookmarkEnd w:id="10"/>
     </w:p>
     <w:p>
-      <w:proofErr w:type="spellStart"/>
       <w:r>
         <w:rPr>
           <w:lang w:val="en-US"/>
         </w:rPr>
         <w:t>MonoBehaviour</w:t>
       </w:r>
-      <w:proofErr w:type="spellEnd"/>
       <w:r>
         <w:t xml:space="preserve">, </w:t>
       </w:r>
@@ -9731,14 +9720,12 @@
       <w:bookmarkEnd w:id="11"/>
     </w:p>
     <w:p>
-      <w:proofErr w:type="spellStart"/>
       <w:r>
         <w:rPr>
           <w:lang w:val="en-US"/>
         </w:rPr>
         <w:t>MonoBehaviour</w:t>
       </w:r>
-      <w:proofErr w:type="spellEnd"/>
       <w:r>
         <w:t xml:space="preserve">, </w:t>
       </w:r>
@@ -9825,14 +9812,12 @@
       <w:bookmarkEnd w:id="12"/>
     </w:p>
     <w:p>
-      <w:proofErr w:type="spellStart"/>
       <w:r>
         <w:rPr>
           <w:lang w:val="en-US"/>
         </w:rPr>
         <w:t>MonoBehaviour</w:t>
       </w:r>
-      <w:proofErr w:type="spellEnd"/>
       <w:r>
         <w:t xml:space="preserve">, </w:t>
       </w:r>
@@ -9900,14 +9885,12 @@
       <w:bookmarkEnd w:id="13"/>
     </w:p>
     <w:p>
-      <w:proofErr w:type="spellStart"/>
       <w:r>
         <w:rPr>
           <w:lang w:val="en-US"/>
         </w:rPr>
         <w:t>MonoBehaviour</w:t>
       </w:r>
-      <w:proofErr w:type="spellEnd"/>
       <w:r>
         <w:t xml:space="preserve">, </w:t>
       </w:r>
@@ -9958,7 +9941,6 @@
       <w:bookmarkEnd w:id="14"/>
     </w:p>
     <w:p>
-      <w:proofErr w:type="spellStart"/>
       <w:r>
         <w:rPr>
           <w:lang w:val="en-US"/>
@@ -9966,7 +9948,6 @@
         <w:lastRenderedPageBreak/>
         <w:t>MonoBehaviour</w:t>
       </w:r>
-      <w:proofErr w:type="spellEnd"/>
       <w:r>
         <w:t xml:space="preserve">, </w:t>
       </w:r>
@@ -10148,14 +10129,12 @@
       <w:bookmarkEnd w:id="16"/>
     </w:p>
     <w:p>
-      <w:proofErr w:type="spellStart"/>
       <w:r>
         <w:rPr>
           <w:lang w:val="en-US"/>
         </w:rPr>
         <w:t>MonoBehaviour</w:t>
       </w:r>
-      <w:proofErr w:type="spellEnd"/>
       <w:r>
         <w:t xml:space="preserve">, </w:t>
       </w:r>
@@ -10197,14 +10176,12 @@
       <w:r>
         <w:tab/>
       </w:r>
-      <w:proofErr w:type="spellStart"/>
       <w:r>
         <w:rPr>
           <w:lang w:val="en-US"/>
         </w:rPr>
         <w:t>MonoBehaviour</w:t>
       </w:r>
-      <w:proofErr w:type="spellEnd"/>
       <w:r>
         <w:t xml:space="preserve">, </w:t>
       </w:r>
@@ -10252,14 +10229,12 @@
       <w:bookmarkEnd w:id="18"/>
     </w:p>
     <w:p>
-      <w:proofErr w:type="spellStart"/>
       <w:r>
         <w:rPr>
           <w:lang w:val="en-US"/>
         </w:rPr>
         <w:t>MonoBehaviour</w:t>
       </w:r>
-      <w:proofErr w:type="spellEnd"/>
       <w:r>
         <w:t xml:space="preserve">, </w:t>
       </w:r>
@@ -10313,7 +10288,6 @@
       <w:bookmarkEnd w:id="19"/>
     </w:p>
     <w:p>
-      <w:proofErr w:type="spellStart"/>
       <w:r>
         <w:rPr>
           <w:rFonts w:hint="eastAsia"/>
@@ -10327,7 +10301,6 @@
         </w:rPr>
         <w:t>onoBehaviour</w:t>
       </w:r>
-      <w:proofErr w:type="spellEnd"/>
       <w:r>
         <w:t xml:space="preserve">, </w:t>
       </w:r>
@@ -10489,7 +10462,6 @@
       <w:bookmarkEnd w:id="21"/>
     </w:p>
     <w:p>
-      <w:proofErr w:type="spellStart"/>
       <w:r>
         <w:rPr>
           <w:rFonts w:hint="eastAsia"/>
@@ -10497,11 +10469,7 @@
         <w:t>M</w:t>
       </w:r>
       <w:r>
-        <w:t>onoBehaviour</w:t>
-      </w:r>
-      <w:proofErr w:type="spellEnd"/>
-      <w:r>
-        <w:t>, отвечающий за визуальное отображение в тексте прогресса сохранения настроек зала.</w:t>
+        <w:t>onoBehaviour, отвечающий за визуальное отображение в тексте прогресса сохранения настроек зала.</w:t>
       </w:r>
     </w:p>
     <w:p>
@@ -10529,7 +10497,6 @@
       <w:bookmarkEnd w:id="22"/>
     </w:p>
     <w:p>
-      <w:proofErr w:type="spellStart"/>
       <w:r>
         <w:rPr>
           <w:rFonts w:hint="eastAsia"/>
@@ -10543,7 +10510,6 @@
         </w:rPr>
         <w:t>onoBehaviour</w:t>
       </w:r>
-      <w:proofErr w:type="spellEnd"/>
       <w:r>
         <w:t xml:space="preserve">, </w:t>
       </w:r>
@@ -10585,7 +10551,6 @@
       <w:bookmarkEnd w:id="23"/>
     </w:p>
     <w:p>
-      <w:proofErr w:type="spellStart"/>
       <w:r>
         <w:rPr>
           <w:rFonts w:hint="eastAsia"/>
@@ -10593,11 +10558,7 @@
         <w:t>M</w:t>
       </w:r>
       <w:r>
-        <w:t>onoBehaviour</w:t>
-      </w:r>
-      <w:proofErr w:type="spellEnd"/>
-      <w:r>
-        <w:t>, отвечающий за выбор инструмента из палитры, а также изменение иконки курсора.</w:t>
+        <w:t>onoBehaviour, отвечающий за выбор инструмента из палитры, а также изменение иконки курсора.</w:t>
       </w:r>
     </w:p>
     <w:p>
@@ -10625,7 +10586,6 @@
       <w:bookmarkEnd w:id="24"/>
     </w:p>
     <w:p>
-      <w:proofErr w:type="spellStart"/>
       <w:r>
         <w:rPr>
           <w:rFonts w:hint="eastAsia"/>
@@ -10633,11 +10593,7 @@
         <w:t>M</w:t>
       </w:r>
       <w:r>
-        <w:t>onoBehaviour</w:t>
-      </w:r>
-      <w:proofErr w:type="spellEnd"/>
-      <w:r>
-        <w:t>, отвечающий за удаление иконки на месте курсора при выбранном инструменте резинки.</w:t>
+        <w:t>onoBehaviour, отвечающий за удаление иконки на месте курсора при выбранном инструменте резинки.</w:t>
       </w:r>
     </w:p>
     <w:p>
@@ -10666,7 +10622,6 @@
       <w:bookmarkEnd w:id="25"/>
     </w:p>
     <w:p>
-      <w:proofErr w:type="spellStart"/>
       <w:r>
         <w:rPr>
           <w:rFonts w:hint="eastAsia"/>
@@ -10680,7 +10635,6 @@
         </w:rPr>
         <w:t>onoBehaviour</w:t>
       </w:r>
-      <w:proofErr w:type="spellEnd"/>
       <w:r>
         <w:t xml:space="preserve">, </w:t>
       </w:r>
@@ -10734,7 +10688,6 @@
       <w:bookmarkEnd w:id="26"/>
     </w:p>
     <w:p>
-      <w:proofErr w:type="spellStart"/>
       <w:r>
         <w:rPr>
           <w:rFonts w:hint="eastAsia"/>
@@ -10742,11 +10695,7 @@
         <w:t>M</w:t>
       </w:r>
       <w:r>
-        <w:t>onoBehaviour</w:t>
-      </w:r>
-      <w:proofErr w:type="spellEnd"/>
-      <w:r>
-        <w:t>, отвечающий за редактирование (изменение) предмета на месте курсора, его обработка в зависимости от его типа.</w:t>
+        <w:t>onoBehaviour, отвечающий за редактирование (изменение) предмета на месте курсора, его обработка в зависимости от его типа.</w:t>
       </w:r>
     </w:p>
     <w:p>
@@ -10774,7 +10723,6 @@
       <w:bookmarkEnd w:id="27"/>
     </w:p>
     <w:p>
-      <w:proofErr w:type="spellStart"/>
       <w:r>
         <w:rPr>
           <w:rFonts w:hint="eastAsia"/>
@@ -10788,7 +10736,6 @@
         </w:rPr>
         <w:t>onoBehaviour</w:t>
       </w:r>
-      <w:proofErr w:type="spellEnd"/>
       <w:r>
         <w:t xml:space="preserve">, </w:t>
       </w:r>
@@ -10833,7 +10780,6 @@
       <w:bookmarkEnd w:id="28"/>
     </w:p>
     <w:p>
-      <w:proofErr w:type="spellStart"/>
       <w:r>
         <w:rPr>
           <w:rFonts w:hint="eastAsia"/>
@@ -10847,7 +10793,6 @@
         </w:rPr>
         <w:t>onoBehaviour</w:t>
       </w:r>
-      <w:proofErr w:type="spellEnd"/>
       <w:r>
         <w:t xml:space="preserve">, </w:t>
       </w:r>
@@ -10892,14 +10837,12 @@
       <w:bookmarkEnd w:id="29"/>
     </w:p>
     <w:p>
-      <w:proofErr w:type="spellStart"/>
       <w:r>
         <w:rPr>
           <w:lang w:val="en-US"/>
         </w:rPr>
         <w:t>MonoBehaviour</w:t>
       </w:r>
-      <w:proofErr w:type="spellEnd"/>
       <w:r>
         <w:t xml:space="preserve">, </w:t>
       </w:r>
@@ -10946,14 +10889,12 @@
       <w:bookmarkEnd w:id="30"/>
     </w:p>
     <w:p>
-      <w:proofErr w:type="spellStart"/>
       <w:r>
         <w:rPr>
           <w:lang w:val="en-US"/>
         </w:rPr>
         <w:t>MonoBehaviour</w:t>
       </w:r>
-      <w:proofErr w:type="spellEnd"/>
       <w:r>
         <w:t>, отвечающий за отображение настроек декорации на пользовательском интерфейсе.</w:t>
       </w:r>
@@ -10983,7 +10924,6 @@
       <w:bookmarkEnd w:id="31"/>
     </w:p>
     <w:p>
-      <w:proofErr w:type="spellStart"/>
       <w:r>
         <w:rPr>
           <w:lang w:val="en-US"/>
@@ -10991,7 +10931,6 @@
         <w:lastRenderedPageBreak/>
         <w:t>MonoBehaviour</w:t>
       </w:r>
-      <w:proofErr w:type="spellEnd"/>
       <w:r>
         <w:t xml:space="preserve">, </w:t>
       </w:r>
@@ -11168,14 +11107,12 @@
       <w:bookmarkEnd w:id="33"/>
     </w:p>
     <w:p>
-      <w:proofErr w:type="spellStart"/>
       <w:r>
         <w:rPr>
           <w:lang w:val="en-US"/>
         </w:rPr>
         <w:t>MonoBehaviour</w:t>
       </w:r>
-      <w:proofErr w:type="spellEnd"/>
       <w:r>
         <w:t xml:space="preserve">, </w:t>
       </w:r>
@@ -11214,14 +11151,12 @@
       <w:bookmarkEnd w:id="34"/>
     </w:p>
     <w:p>
-      <w:proofErr w:type="spellStart"/>
       <w:r>
         <w:rPr>
           <w:lang w:val="en-US"/>
         </w:rPr>
         <w:t>MonoBehaviour</w:t>
       </w:r>
-      <w:proofErr w:type="spellEnd"/>
       <w:r>
         <w:t xml:space="preserve">, </w:t>
       </w:r>
@@ -11405,14 +11340,12 @@
       <w:bookmarkEnd w:id="36"/>
     </w:p>
     <w:p>
-      <w:proofErr w:type="spellStart"/>
       <w:r>
         <w:rPr>
           <w:lang w:val="en-US"/>
         </w:rPr>
         <w:t>MonoBehaviour</w:t>
       </w:r>
-      <w:proofErr w:type="spellEnd"/>
       <w:r>
         <w:t xml:space="preserve">, </w:t>
       </w:r>
@@ -11451,13 +11384,8 @@
       <w:bookmarkEnd w:id="37"/>
     </w:p>
     <w:p>
-      <w:proofErr w:type="spellStart"/>
-      <w:r>
-        <w:t>MonoBehaviour</w:t>
-      </w:r>
-      <w:proofErr w:type="spellEnd"/>
-      <w:r>
-        <w:t xml:space="preserve">, отвечающий за создание всех </w:t>
+      <w:r>
+        <w:t xml:space="preserve">MonoBehaviour, отвечающий за создание всех </w:t>
       </w:r>
       <w:proofErr w:type="spellStart"/>
       <w:r>
@@ -11493,13 +11421,8 @@
       <w:bookmarkEnd w:id="38"/>
     </w:p>
     <w:p>
-      <w:proofErr w:type="spellStart"/>
-      <w:r>
-        <w:t>MonoBehaviour</w:t>
-      </w:r>
-      <w:proofErr w:type="spellEnd"/>
-      <w:r>
-        <w:t>, отвечающий за представление пользователя в интерфейсе – отображение его полей, сохранение изменений</w:t>
+      <w:r>
+        <w:t>MonoBehaviour, отвечающий за представление пользователя в интерфейсе – отображение его полей, сохранение изменений</w:t>
       </w:r>
       <w:r>
         <w:t xml:space="preserve"> у пользователя</w:t>
@@ -11596,7 +11519,6 @@
       <w:r>
         <w:t xml:space="preserve">SON и обратно. Доступный по умолчанию в </w:t>
       </w:r>
-      <w:proofErr w:type="spellStart"/>
       <w:r>
         <w:rPr>
           <w:rFonts w:hint="eastAsia"/>
@@ -11604,11 +11526,7 @@
         <w:t>U</w:t>
       </w:r>
       <w:r>
-        <w:t>nity</w:t>
-      </w:r>
-      <w:proofErr w:type="spellEnd"/>
-      <w:r>
-        <w:t xml:space="preserve"> класс </w:t>
+        <w:t xml:space="preserve">nity класс </w:t>
       </w:r>
       <w:proofErr w:type="spellStart"/>
       <w:r>
@@ -11852,14 +11770,12 @@
       <w:proofErr w:type="spellEnd"/>
     </w:p>
     <w:p>
-      <w:proofErr w:type="spellStart"/>
       <w:r>
         <w:rPr>
           <w:lang w:val="en-US"/>
         </w:rPr>
         <w:t>MonoBehaviour</w:t>
       </w:r>
-      <w:proofErr w:type="spellEnd"/>
       <w:r>
         <w:t xml:space="preserve">, </w:t>
       </w:r>
@@ -11890,13 +11806,8 @@
       <w:bookmarkEnd w:id="48"/>
     </w:p>
     <w:p>
-      <w:proofErr w:type="spellStart"/>
-      <w:r>
-        <w:t>MonoBehaviour</w:t>
-      </w:r>
-      <w:proofErr w:type="spellEnd"/>
-      <w:r>
-        <w:t>, отвечающий за</w:t>
+      <w:r>
+        <w:t>MonoBehaviour, отвечающий за</w:t>
       </w:r>
       <w:r>
         <w:t xml:space="preserve"> </w:t>
@@ -11952,13 +11863,8 @@
       <w:bookmarkEnd w:id="49"/>
     </w:p>
     <w:p>
-      <w:proofErr w:type="spellStart"/>
-      <w:r>
-        <w:t>MonoBehaviour</w:t>
-      </w:r>
-      <w:proofErr w:type="spellEnd"/>
-      <w:r>
-        <w:t>, отвечающий за</w:t>
+      <w:r>
+        <w:t>MonoBehaviour, отвечающий за</w:t>
       </w:r>
       <w:r>
         <w:t xml:space="preserve"> </w:t>
@@ -12096,14 +12002,12 @@
       <w:bookmarkEnd w:id="51"/>
     </w:p>
     <w:p>
-      <w:proofErr w:type="spellStart"/>
       <w:r>
         <w:rPr>
           <w:lang w:val="en-US"/>
         </w:rPr>
         <w:t>MonoBehaviour</w:t>
       </w:r>
-      <w:proofErr w:type="spellEnd"/>
       <w:r>
         <w:t xml:space="preserve">, </w:t>
       </w:r>
@@ -12143,16 +12047,6 @@
       <w:r>
         <w:t xml:space="preserve"> (Используется только в приложении для администраторов)</w:t>
       </w:r>
-    </w:p>
-    <w:p>
-      <w:pPr>
-        <w:jc w:val="left"/>
-        <w:rPr>
-          <w:b/>
-          <w:bCs/>
-          <w:szCs w:val="28"/>
-        </w:rPr>
-      </w:pPr>
     </w:p>
     <w:p>
       <w:pPr>
@@ -12161,10 +12055,7 @@
       <w:bookmarkStart w:id="52" w:name="_Toc124456456"/>
       <w:proofErr w:type="spellStart"/>
       <w:r>
-        <w:t>GenerationConnector</w:t>
-      </w:r>
-      <w:r>
-        <w:t>.cs</w:t>
+        <w:t>GenerationConnector.cs</w:t>
       </w:r>
       <w:bookmarkEnd w:id="52"/>
       <w:proofErr w:type="spellEnd"/>
@@ -12176,7 +12067,6 @@
           <w:szCs w:val="28"/>
         </w:rPr>
       </w:pPr>
-      <w:proofErr w:type="spellStart"/>
       <w:r>
         <w:rPr>
           <w:szCs w:val="28"/>
@@ -12184,7 +12074,6 @@
         </w:rPr>
         <w:t>MonoBehaviour</w:t>
       </w:r>
-      <w:proofErr w:type="spellEnd"/>
       <w:r>
         <w:rPr>
           <w:szCs w:val="28"/>
@@ -12218,10 +12107,7 @@
       <w:bookmarkStart w:id="53" w:name="_Toc124456457"/>
       <w:proofErr w:type="spellStart"/>
       <w:r>
-        <w:t>RoomsContainer</w:t>
-      </w:r>
-      <w:r>
-        <w:t>.cs</w:t>
+        <w:t>RoomsContainer.cs</w:t>
       </w:r>
       <w:bookmarkEnd w:id="53"/>
       <w:proofErr w:type="spellEnd"/>
@@ -12233,7 +12119,6 @@
           <w:szCs w:val="28"/>
         </w:rPr>
       </w:pPr>
-      <w:proofErr w:type="spellStart"/>
       <w:r>
         <w:rPr>
           <w:szCs w:val="28"/>
@@ -12241,18 +12126,11 @@
         </w:rPr>
         <w:t>MonoBehaviour</w:t>
       </w:r>
-      <w:proofErr w:type="spellEnd"/>
       <w:r>
         <w:rPr>
           <w:szCs w:val="28"/>
         </w:rPr>
-        <w:t>,</w:t>
-      </w:r>
-      <w:r>
-        <w:rPr>
-          <w:szCs w:val="28"/>
-        </w:rPr>
-        <w:t xml:space="preserve"> </w:t>
+        <w:t xml:space="preserve">, </w:t>
       </w:r>
       <w:r>
         <w:rPr>
@@ -12280,10 +12158,7 @@
       <w:bookmarkStart w:id="54" w:name="_Toc124456458"/>
       <w:proofErr w:type="spellStart"/>
       <w:r>
-        <w:t>GenerationScript</w:t>
-      </w:r>
-      <w:r>
-        <w:t>.cs</w:t>
+        <w:t>GenerationScript.cs</w:t>
       </w:r>
       <w:bookmarkEnd w:id="54"/>
       <w:proofErr w:type="spellEnd"/>
@@ -12295,7 +12170,6 @@
           <w:szCs w:val="28"/>
         </w:rPr>
       </w:pPr>
-      <w:proofErr w:type="spellStart"/>
       <w:r>
         <w:rPr>
           <w:szCs w:val="28"/>
@@ -12303,18 +12177,11 @@
         </w:rPr>
         <w:t>MonoBehaviour</w:t>
       </w:r>
-      <w:proofErr w:type="spellEnd"/>
       <w:r>
         <w:rPr>
           <w:szCs w:val="28"/>
         </w:rPr>
-        <w:t>,</w:t>
-      </w:r>
-      <w:r>
-        <w:rPr>
-          <w:szCs w:val="28"/>
-        </w:rPr>
-        <w:t xml:space="preserve"> </w:t>
+        <w:t xml:space="preserve">, </w:t>
       </w:r>
       <w:r>
         <w:rPr>
@@ -12342,10 +12209,7 @@
       <w:bookmarkStart w:id="55" w:name="_Toc124456459"/>
       <w:proofErr w:type="spellStart"/>
       <w:r>
-        <w:t>ExhibitSpawner</w:t>
-      </w:r>
-      <w:r>
-        <w:t>.cs</w:t>
+        <w:t>ExhibitSpawner.cs</w:t>
       </w:r>
       <w:bookmarkEnd w:id="55"/>
       <w:proofErr w:type="spellEnd"/>
@@ -12357,7 +12221,6 @@
           <w:szCs w:val="28"/>
         </w:rPr>
       </w:pPr>
-      <w:proofErr w:type="spellStart"/>
       <w:r>
         <w:rPr>
           <w:szCs w:val="28"/>
@@ -12365,7 +12228,6 @@
         </w:rPr>
         <w:t>MonoBehaviour</w:t>
       </w:r>
-      <w:proofErr w:type="spellEnd"/>
       <w:r>
         <w:rPr>
           <w:szCs w:val="28"/>
@@ -12414,14 +12276,12 @@
       <w:bookmarkEnd w:id="57"/>
     </w:p>
     <w:p>
-      <w:proofErr w:type="spellStart"/>
       <w:r>
         <w:rPr>
           <w:lang w:val="en-US"/>
         </w:rPr>
         <w:t>MonoBehaviour</w:t>
       </w:r>
-      <w:proofErr w:type="spellEnd"/>
       <w:r>
         <w:t xml:space="preserve">, </w:t>
       </w:r>
@@ -12495,13 +12355,8 @@
       <w:bookmarkEnd w:id="58"/>
     </w:p>
     <w:p>
-      <w:proofErr w:type="spellStart"/>
-      <w:r>
-        <w:t>MonoBehaviour</w:t>
-      </w:r>
-      <w:proofErr w:type="spellEnd"/>
-      <w:r>
-        <w:t>, отвечающий за изменение размера предварительного просмотра плана 2</w:t>
+      <w:r>
+        <w:t>MonoBehaviour, отвечающий за изменение размера предварительного просмотра плана 2</w:t>
       </w:r>
       <w:r>
         <w:rPr>
@@ -12522,29 +12377,27 @@
         <w:rPr>
           <w:lang w:val="en-US"/>
         </w:rPr>
+        <w:t>Tile</w:t>
+      </w:r>
+      <w:r>
+        <w:t>.</w:t>
+      </w:r>
+      <w:r>
+        <w:rPr>
+          <w:lang w:val="en-US"/>
+        </w:rPr>
+        <w:t>cs</w:t>
+      </w:r>
+      <w:bookmarkEnd w:id="59"/>
+    </w:p>
+    <w:p>
+      <w:r>
+        <w:rPr>
+          <w:lang w:val="en-US"/>
+        </w:rPr>
         <w:lastRenderedPageBreak/>
-        <w:t>Tile</w:t>
-      </w:r>
-      <w:r>
-        <w:t>.</w:t>
-      </w:r>
-      <w:r>
-        <w:rPr>
-          <w:lang w:val="en-US"/>
-        </w:rPr>
-        <w:t>cs</w:t>
-      </w:r>
-      <w:bookmarkEnd w:id="59"/>
-    </w:p>
-    <w:p>
-      <w:proofErr w:type="spellStart"/>
-      <w:r>
-        <w:rPr>
-          <w:lang w:val="en-US"/>
-        </w:rPr>
         <w:t>MonoBehaviour</w:t>
       </w:r>
-      <w:proofErr w:type="spellEnd"/>
       <w:r>
         <w:t xml:space="preserve">, </w:t>
       </w:r>
@@ -12962,7 +12815,6 @@
       <w:r>
         <w:t xml:space="preserve">1 с выбранным элементом. Стабилен и никак не влияет на работу проекта, </w:t>
       </w:r>
-      <w:proofErr w:type="spellStart"/>
       <w:r>
         <w:rPr>
           <w:rFonts w:hint="eastAsia"/>
@@ -12970,11 +12822,7 @@
         <w:t>U</w:t>
       </w:r>
       <w:r>
-        <w:t>nity</w:t>
-      </w:r>
-      <w:proofErr w:type="spellEnd"/>
-      <w:r>
-        <w:t xml:space="preserve"> редактора. </w:t>
+        <w:t xml:space="preserve">nity редактора. </w:t>
       </w:r>
       <w:r>
         <w:t xml:space="preserve">Не является обязательным. </w:t>
@@ -13352,7 +13200,6 @@
       <w:r>
         <w:t xml:space="preserve">но он был протестирован и оказался не рабочим для проектов на </w:t>
       </w:r>
-      <w:proofErr w:type="spellStart"/>
       <w:r>
         <w:rPr>
           <w:rFonts w:hint="eastAsia"/>
@@ -13360,11 +13207,7 @@
         <w:t>U</w:t>
       </w:r>
       <w:r>
-        <w:t>nity</w:t>
-      </w:r>
-      <w:proofErr w:type="spellEnd"/>
-      <w:r>
-        <w:t xml:space="preserve"> версии 2021 и выше, не обновлялся. Поэтому, этот плагин является необходимым и незаменимым.</w:t>
+        <w:t>nity версии 2021 и выше, не обновлялся. Поэтому, этот плагин является необходимым и незаменимым.</w:t>
       </w:r>
     </w:p>
     <w:p>
@@ -13621,15 +13464,7 @@
         <w:t>Heroku</w:t>
       </w:r>
       <w:r>
-        <w:t xml:space="preserve">, или мощности </w:t>
-      </w:r>
-      <w:proofErr w:type="spellStart"/>
-      <w:r>
-        <w:t>ИжГТУ</w:t>
-      </w:r>
-      <w:proofErr w:type="spellEnd"/>
-      <w:r>
-        <w:t>.</w:t>
+        <w:t>, или мощности ИжГТУ.</w:t>
       </w:r>
       <w:r>
         <w:t xml:space="preserve"> Важно то, что на </w:t>
@@ -15358,7 +15193,6 @@
       <w:r>
         <w:t xml:space="preserve">ySQL БД. Если БД будет, например, </w:t>
       </w:r>
-      <w:proofErr w:type="spellStart"/>
       <w:r>
         <w:rPr>
           <w:rFonts w:hint="eastAsia"/>
@@ -15366,11 +15200,7 @@
         <w:t>P</w:t>
       </w:r>
       <w:r>
-        <w:t>ostgreSQL</w:t>
-      </w:r>
-      <w:proofErr w:type="spellEnd"/>
-      <w:r>
-        <w:t xml:space="preserve">, нужно будет переписывать скрипты. Но изменение из </w:t>
+        <w:t xml:space="preserve">ostgreSQL, нужно будет переписывать скрипты. Но изменение из </w:t>
       </w:r>
       <w:r>
         <w:rPr>
@@ -15381,7 +15211,6 @@
       <w:r>
         <w:t xml:space="preserve">ySQL в </w:t>
       </w:r>
-      <w:proofErr w:type="spellStart"/>
       <w:r>
         <w:rPr>
           <w:rFonts w:hint="eastAsia"/>
@@ -15389,11 +15218,7 @@
         <w:t>P</w:t>
       </w:r>
       <w:r>
-        <w:t>ostgreSQL</w:t>
-      </w:r>
-      <w:proofErr w:type="spellEnd"/>
-      <w:r>
-        <w:t xml:space="preserve"> крайне не рекомендуется, потому что были проблемы с подключением к БД из </w:t>
+        <w:t xml:space="preserve">ostgreSQL крайне не рекомендуется, потому что были проблемы с подключением к БД из </w:t>
       </w:r>
       <w:r>
         <w:rPr>
@@ -16348,7 +16173,6 @@
       <w:r>
         <w:t xml:space="preserve">ySQL БД. Если БД будет, например, </w:t>
       </w:r>
-      <w:proofErr w:type="spellStart"/>
       <w:r>
         <w:rPr>
           <w:rFonts w:hint="eastAsia"/>
@@ -16356,11 +16180,7 @@
         <w:t>P</w:t>
       </w:r>
       <w:r>
-        <w:t>ostgreSQL</w:t>
-      </w:r>
-      <w:proofErr w:type="spellEnd"/>
-      <w:r>
-        <w:t xml:space="preserve">, нужно будет переписывать скрипты. Но изменение из </w:t>
+        <w:t xml:space="preserve">ostgreSQL, нужно будет переписывать скрипты. Но изменение из </w:t>
       </w:r>
       <w:r>
         <w:rPr>
@@ -16371,7 +16191,6 @@
       <w:r>
         <w:t xml:space="preserve">ySQL в </w:t>
       </w:r>
-      <w:proofErr w:type="spellStart"/>
       <w:r>
         <w:rPr>
           <w:rFonts w:hint="eastAsia"/>
@@ -16379,11 +16198,7 @@
         <w:t>P</w:t>
       </w:r>
       <w:r>
-        <w:t>ostgreSQL</w:t>
-      </w:r>
-      <w:proofErr w:type="spellEnd"/>
-      <w:r>
-        <w:t xml:space="preserve"> крайне не рекомендуется, потому что были проблемы с подключением к БД из </w:t>
+        <w:t xml:space="preserve">ostgreSQL крайне не рекомендуется, потому что были проблемы с подключением к БД из </w:t>
       </w:r>
       <w:r>
         <w:rPr>
@@ -17577,7 +17392,6 @@
       <w:r>
         <w:t xml:space="preserve">Обновление проекта на новую версию </w:t>
       </w:r>
-      <w:proofErr w:type="spellStart"/>
       <w:r>
         <w:rPr>
           <w:rFonts w:hint="eastAsia"/>
@@ -17588,7 +17402,6 @@
         <w:t>nity</w:t>
       </w:r>
       <w:bookmarkEnd w:id="94"/>
-      <w:proofErr w:type="spellEnd"/>
     </w:p>
     <w:p>
       <w:r>
@@ -17834,7 +17647,6 @@
       <w:r>
         <w:t xml:space="preserve">приложении с </w:t>
       </w:r>
-      <w:proofErr w:type="spellStart"/>
       <w:r>
         <w:rPr>
           <w:rFonts w:hint="eastAsia"/>
@@ -17842,11 +17654,7 @@
         <w:t>U</w:t>
       </w:r>
       <w:r>
-        <w:t>nity</w:t>
-      </w:r>
-      <w:proofErr w:type="spellEnd"/>
-      <w:r>
-        <w:t xml:space="preserve"> невозможно использовать данную библиотеку – это связано опять с нарушением безопасности. Библиотека работает через </w:t>
+        <w:t xml:space="preserve">nity невозможно использовать данную библиотеку – это связано опять с нарушением безопасности. Библиотека работает через </w:t>
       </w:r>
       <w:proofErr w:type="spellStart"/>
       <w:r>
@@ -17988,7 +17796,6 @@
       <w:r>
         <w:t xml:space="preserve">-скрипты для подключения к </w:t>
       </w:r>
-      <w:proofErr w:type="spellStart"/>
       <w:r>
         <w:rPr>
           <w:rFonts w:hint="eastAsia"/>
@@ -17996,11 +17803,7 @@
         <w:t>P</w:t>
       </w:r>
       <w:r>
-        <w:t>ostgreSQL</w:t>
-      </w:r>
-      <w:proofErr w:type="spellEnd"/>
-      <w:r>
-        <w:t>.</w:t>
+        <w:t>ostgreSQL.</w:t>
       </w:r>
     </w:p>
     <w:p>
@@ -18134,7 +17937,6 @@
       <w:r>
         <w:t xml:space="preserve">Так как библиотеки-обертки баз данных для </w:t>
       </w:r>
-      <w:proofErr w:type="spellStart"/>
       <w:r>
         <w:rPr>
           <w:rFonts w:hint="eastAsia"/>
@@ -18142,11 +17944,7 @@
         <w:t>U</w:t>
       </w:r>
       <w:r>
-        <w:t>nity</w:t>
-      </w:r>
-      <w:proofErr w:type="spellEnd"/>
-      <w:r>
-        <w:t xml:space="preserve"> в </w:t>
+        <w:t xml:space="preserve">nity в </w:t>
       </w:r>
       <w:proofErr w:type="spellStart"/>
       <w:r>
@@ -18373,15 +18171,7 @@
         <w:t>всем нуждам</w:t>
       </w:r>
       <w:r>
-        <w:t xml:space="preserve"> (следующий шаг, наверное, хостинг на мощностях </w:t>
-      </w:r>
-      <w:proofErr w:type="spellStart"/>
-      <w:r>
-        <w:t>ИжГТУ</w:t>
-      </w:r>
-      <w:proofErr w:type="spellEnd"/>
-      <w:r>
-        <w:t>)</w:t>
+        <w:t xml:space="preserve"> (следующий шаг, наверное, хостинг на мощностях ИжГТУ)</w:t>
       </w:r>
       <w:r>
         <w:t>.</w:t>

</xml_diff>